<commit_message>
Completed the First Week
</commit_message>
<xml_diff>
--- a/WEEK-1/Datastructure and Algorithms.docx
+++ b/WEEK-1/Datastructure and Algorithms.docx
@@ -2187,6 +2187,3398 @@
     <w:p>
       <w:pPr>
         <w:rPr>
+          <w:lang w:val="en-US"/>
+        </w:rPr>
+      </w:pPr>
+    </w:p>
+    <w:p>
+      <w:pPr>
+        <w:rPr>
+          <w:lang w:val="en-US"/>
+        </w:rPr>
+      </w:pPr>
+    </w:p>
+    <w:p>
+      <w:pPr>
+        <w:rPr>
+          <w:lang w:val="en-US"/>
+        </w:rPr>
+      </w:pPr>
+    </w:p>
+    <w:p>
+      <w:pPr>
+        <w:rPr>
+          <w:lang w:val="en-US"/>
+        </w:rPr>
+      </w:pPr>
+    </w:p>
+    <w:p>
+      <w:pPr>
+        <w:rPr>
+          <w:lang w:val="en-US"/>
+        </w:rPr>
+      </w:pPr>
+    </w:p>
+    <w:p>
+      <w:pPr>
+        <w:rPr>
+          <w:lang w:val="en-US"/>
+        </w:rPr>
+      </w:pPr>
+    </w:p>
+    <w:p>
+      <w:pPr>
+        <w:rPr>
+          <w:lang w:val="en-US"/>
+        </w:rPr>
+      </w:pPr>
+    </w:p>
+    <w:p>
+      <w:pPr>
+        <w:rPr>
+          <w:lang w:val="en-US"/>
+        </w:rPr>
+      </w:pPr>
+    </w:p>
+    <w:p>
+      <w:pPr>
+        <w:rPr>
+          <w:lang w:val="en-US"/>
+        </w:rPr>
+      </w:pPr>
+    </w:p>
+    <w:p>
+      <w:pPr>
+        <w:rPr>
+          <w:lang w:val="en-US"/>
+        </w:rPr>
+      </w:pPr>
+    </w:p>
+    <w:p>
+      <w:pPr>
+        <w:rPr>
+          <w:lang w:val="en-US"/>
+        </w:rPr>
+      </w:pPr>
+    </w:p>
+    <w:p>
+      <w:pPr>
+        <w:rPr>
+          <w:lang w:val="en-US"/>
+        </w:rPr>
+      </w:pPr>
+    </w:p>
+    <w:p>
+      <w:pPr>
+        <w:rPr>
+          <w:lang w:val="en-US"/>
+        </w:rPr>
+      </w:pPr>
+    </w:p>
+    <w:p>
+      <w:pPr>
+        <w:rPr>
+          <w:lang w:val="en-US"/>
+        </w:rPr>
+      </w:pPr>
+    </w:p>
+    <w:p>
+      <w:pPr>
+        <w:rPr>
+          <w:lang w:val="en-US"/>
+        </w:rPr>
+      </w:pPr>
+    </w:p>
+    <w:p>
+      <w:pPr>
+        <w:rPr>
+          <w:b/>
+          <w:bCs/>
+          <w:lang w:val="en-US"/>
+        </w:rPr>
+      </w:pPr>
+    </w:p>
+    <w:p>
+      <w:pPr>
+        <w:rPr>
+          <w:b/>
+          <w:bCs/>
+        </w:rPr>
+      </w:pPr>
+      <w:r>
+        <w:rPr>
+          <w:b/>
+          <w:bCs/>
+        </w:rPr>
+        <w:t>Exercise 6: Library Management System</w:t>
+      </w:r>
+    </w:p>
+    <w:p>
+      <w:r>
+        <w:t xml:space="preserve">package </w:t>
+      </w:r>
+      <w:proofErr w:type="spellStart"/>
+      <w:r>
+        <w:t>LibraryManagementSystem</w:t>
+      </w:r>
+      <w:proofErr w:type="spellEnd"/>
+      <w:r>
+        <w:t>;</w:t>
+      </w:r>
+    </w:p>
+    <w:p>
+      <w:r>
+        <w:t>public class Book {</w:t>
+      </w:r>
+    </w:p>
+    <w:p>
+      <w:r>
+        <w:t xml:space="preserve">    private int </w:t>
+      </w:r>
+      <w:proofErr w:type="spellStart"/>
+      <w:r>
+        <w:t>bookId</w:t>
+      </w:r>
+      <w:proofErr w:type="spellEnd"/>
+      <w:r>
+        <w:t>;</w:t>
+      </w:r>
+    </w:p>
+    <w:p>
+      <w:r>
+        <w:t xml:space="preserve">    private String title;</w:t>
+      </w:r>
+    </w:p>
+    <w:p>
+      <w:r>
+        <w:t xml:space="preserve">    private String author;</w:t>
+      </w:r>
+    </w:p>
+    <w:p>
+      <w:r>
+        <w:t xml:space="preserve">    public </w:t>
+      </w:r>
+      <w:proofErr w:type="gramStart"/>
+      <w:r>
+        <w:t>Book(</w:t>
+      </w:r>
+      <w:proofErr w:type="gramEnd"/>
+      <w:r>
+        <w:t xml:space="preserve">int </w:t>
+      </w:r>
+      <w:proofErr w:type="spellStart"/>
+      <w:r>
+        <w:t>bookId</w:t>
+      </w:r>
+      <w:proofErr w:type="spellEnd"/>
+      <w:r>
+        <w:t>, String title, String author) {</w:t>
+      </w:r>
+    </w:p>
+    <w:p>
+      <w:r>
+        <w:t xml:space="preserve">        </w:t>
+      </w:r>
+      <w:proofErr w:type="spellStart"/>
+      <w:proofErr w:type="gramStart"/>
+      <w:r>
+        <w:t>this.bookId</w:t>
+      </w:r>
+      <w:proofErr w:type="spellEnd"/>
+      <w:proofErr w:type="gramEnd"/>
+      <w:r>
+        <w:t xml:space="preserve"> = </w:t>
+      </w:r>
+      <w:proofErr w:type="spellStart"/>
+      <w:r>
+        <w:t>bookId</w:t>
+      </w:r>
+      <w:proofErr w:type="spellEnd"/>
+      <w:r>
+        <w:t>;</w:t>
+      </w:r>
+    </w:p>
+    <w:p>
+      <w:r>
+        <w:t xml:space="preserve">        </w:t>
+      </w:r>
+      <w:proofErr w:type="spellStart"/>
+      <w:proofErr w:type="gramStart"/>
+      <w:r>
+        <w:t>this.title</w:t>
+      </w:r>
+      <w:proofErr w:type="spellEnd"/>
+      <w:proofErr w:type="gramEnd"/>
+      <w:r>
+        <w:t xml:space="preserve"> = title;</w:t>
+      </w:r>
+    </w:p>
+    <w:p>
+      <w:r>
+        <w:t xml:space="preserve">        </w:t>
+      </w:r>
+      <w:proofErr w:type="spellStart"/>
+      <w:proofErr w:type="gramStart"/>
+      <w:r>
+        <w:t>this.author</w:t>
+      </w:r>
+      <w:proofErr w:type="spellEnd"/>
+      <w:proofErr w:type="gramEnd"/>
+      <w:r>
+        <w:t xml:space="preserve"> = author;</w:t>
+      </w:r>
+    </w:p>
+    <w:p>
+      <w:r>
+        <w:t xml:space="preserve">    }</w:t>
+      </w:r>
+    </w:p>
+    <w:p>
+      <w:r>
+        <w:t xml:space="preserve">    public int </w:t>
+      </w:r>
+      <w:proofErr w:type="spellStart"/>
+      <w:proofErr w:type="gramStart"/>
+      <w:r>
+        <w:t>getBookId</w:t>
+      </w:r>
+      <w:proofErr w:type="spellEnd"/>
+      <w:r>
+        <w:t>(</w:t>
+      </w:r>
+      <w:proofErr w:type="gramEnd"/>
+      <w:r>
+        <w:t>) {</w:t>
+      </w:r>
+    </w:p>
+    <w:p>
+      <w:r>
+        <w:t xml:space="preserve">        return </w:t>
+      </w:r>
+      <w:proofErr w:type="spellStart"/>
+      <w:r>
+        <w:t>bookId</w:t>
+      </w:r>
+      <w:proofErr w:type="spellEnd"/>
+      <w:r>
+        <w:t>;</w:t>
+      </w:r>
+    </w:p>
+    <w:p>
+      <w:r>
+        <w:t xml:space="preserve">    }</w:t>
+      </w:r>
+    </w:p>
+    <w:p>
+      <w:r>
+        <w:t xml:space="preserve">    public String </w:t>
+      </w:r>
+      <w:proofErr w:type="spellStart"/>
+      <w:proofErr w:type="gramStart"/>
+      <w:r>
+        <w:t>getTitle</w:t>
+      </w:r>
+      <w:proofErr w:type="spellEnd"/>
+      <w:r>
+        <w:t>(</w:t>
+      </w:r>
+      <w:proofErr w:type="gramEnd"/>
+      <w:r>
+        <w:t>) {</w:t>
+      </w:r>
+    </w:p>
+    <w:p>
+      <w:r>
+        <w:t xml:space="preserve">        return title;</w:t>
+      </w:r>
+    </w:p>
+    <w:p>
+      <w:r>
+        <w:t xml:space="preserve">    }</w:t>
+      </w:r>
+    </w:p>
+    <w:p>
+      <w:r>
+        <w:t xml:space="preserve">    public String </w:t>
+      </w:r>
+      <w:proofErr w:type="spellStart"/>
+      <w:proofErr w:type="gramStart"/>
+      <w:r>
+        <w:t>getAuthor</w:t>
+      </w:r>
+      <w:proofErr w:type="spellEnd"/>
+      <w:r>
+        <w:t>(</w:t>
+      </w:r>
+      <w:proofErr w:type="gramEnd"/>
+      <w:r>
+        <w:t>) {</w:t>
+      </w:r>
+    </w:p>
+    <w:p>
+      <w:r>
+        <w:t xml:space="preserve">        return author;</w:t>
+      </w:r>
+    </w:p>
+    <w:p>
+      <w:r>
+        <w:t xml:space="preserve">    }</w:t>
+      </w:r>
+    </w:p>
+    <w:p>
+      <w:r>
+        <w:t xml:space="preserve">    @Override</w:t>
+      </w:r>
+    </w:p>
+    <w:p>
+      <w:r>
+        <w:t xml:space="preserve">    public String </w:t>
+      </w:r>
+      <w:proofErr w:type="spellStart"/>
+      <w:proofErr w:type="gramStart"/>
+      <w:r>
+        <w:t>toString</w:t>
+      </w:r>
+      <w:proofErr w:type="spellEnd"/>
+      <w:r>
+        <w:t>(</w:t>
+      </w:r>
+      <w:proofErr w:type="gramEnd"/>
+      <w:r>
+        <w:t>) {</w:t>
+      </w:r>
+    </w:p>
+    <w:p>
+      <w:r>
+        <w:t xml:space="preserve">        return "</w:t>
+      </w:r>
+      <w:proofErr w:type="gramStart"/>
+      <w:r>
+        <w:t>Book{</w:t>
+      </w:r>
+      <w:proofErr w:type="gramEnd"/>
+      <w:r>
+        <w:t xml:space="preserve">id=" + </w:t>
+      </w:r>
+      <w:proofErr w:type="spellStart"/>
+      <w:r>
+        <w:t>bookId</w:t>
+      </w:r>
+      <w:proofErr w:type="spellEnd"/>
+      <w:r>
+        <w:t xml:space="preserve"> + ", title='" + title + "', author='" + author + "'}";</w:t>
+      </w:r>
+    </w:p>
+    <w:p>
+      <w:r>
+        <w:t xml:space="preserve">    }</w:t>
+      </w:r>
+    </w:p>
+    <w:p>
+      <w:r>
+        <w:t>}</w:t>
+      </w:r>
+    </w:p>
+    <w:p/>
+    <w:p/>
+    <w:p/>
+    <w:p/>
+    <w:p/>
+    <w:p/>
+    <w:p>
+      <w:r>
+        <w:rPr>
+          <w:b/>
+          <w:bCs/>
+        </w:rPr>
+        <w:t>package</w:t>
+      </w:r>
+      <w:r>
+        <w:t xml:space="preserve"> </w:t>
+      </w:r>
+      <w:proofErr w:type="spellStart"/>
+      <w:r>
+        <w:t>LibraryManagementSystem</w:t>
+      </w:r>
+      <w:proofErr w:type="spellEnd"/>
+      <w:r>
+        <w:t>;</w:t>
+      </w:r>
+    </w:p>
+    <w:p>
+      <w:r>
+        <w:rPr>
+          <w:b/>
+          <w:bCs/>
+        </w:rPr>
+        <w:t>import</w:t>
+      </w:r>
+      <w:r>
+        <w:t xml:space="preserve"> </w:t>
+      </w:r>
+      <w:proofErr w:type="spellStart"/>
+      <w:proofErr w:type="gramStart"/>
+      <w:r>
+        <w:t>java.util</w:t>
+      </w:r>
+      <w:proofErr w:type="gramEnd"/>
+      <w:r>
+        <w:t>.Arrays</w:t>
+      </w:r>
+      <w:proofErr w:type="spellEnd"/>
+      <w:r>
+        <w:t>;</w:t>
+      </w:r>
+    </w:p>
+    <w:p>
+      <w:r>
+        <w:rPr>
+          <w:b/>
+          <w:bCs/>
+        </w:rPr>
+        <w:t>import</w:t>
+      </w:r>
+      <w:r>
+        <w:t xml:space="preserve"> </w:t>
+      </w:r>
+      <w:proofErr w:type="spellStart"/>
+      <w:proofErr w:type="gramStart"/>
+      <w:r>
+        <w:t>java.util</w:t>
+      </w:r>
+      <w:proofErr w:type="gramEnd"/>
+      <w:r>
+        <w:t>.Comparator</w:t>
+      </w:r>
+      <w:proofErr w:type="spellEnd"/>
+      <w:r>
+        <w:t>;</w:t>
+      </w:r>
+    </w:p>
+    <w:p/>
+    <w:p>
+      <w:r>
+        <w:rPr>
+          <w:b/>
+          <w:bCs/>
+        </w:rPr>
+        <w:t>public</w:t>
+      </w:r>
+      <w:r>
+        <w:t xml:space="preserve"> </w:t>
+      </w:r>
+      <w:r>
+        <w:rPr>
+          <w:b/>
+          <w:bCs/>
+        </w:rPr>
+        <w:t>class</w:t>
+      </w:r>
+      <w:r>
+        <w:t xml:space="preserve"> </w:t>
+      </w:r>
+      <w:proofErr w:type="spellStart"/>
+      <w:r>
+        <w:t>LibrarySearch</w:t>
+      </w:r>
+      <w:proofErr w:type="spellEnd"/>
+      <w:r>
+        <w:t xml:space="preserve"> {</w:t>
+      </w:r>
+    </w:p>
+    <w:p>
+      <w:r>
+        <w:t xml:space="preserve">    </w:t>
+      </w:r>
+      <w:r>
+        <w:rPr>
+          <w:b/>
+          <w:bCs/>
+        </w:rPr>
+        <w:t>public</w:t>
+      </w:r>
+      <w:r>
+        <w:t xml:space="preserve"> </w:t>
+      </w:r>
+      <w:r>
+        <w:rPr>
+          <w:b/>
+          <w:bCs/>
+        </w:rPr>
+        <w:t>static</w:t>
+      </w:r>
+      <w:r>
+        <w:t xml:space="preserve"> Book </w:t>
+      </w:r>
+      <w:proofErr w:type="spellStart"/>
+      <w:proofErr w:type="gramStart"/>
+      <w:r>
+        <w:t>linearSearch</w:t>
+      </w:r>
+      <w:proofErr w:type="spellEnd"/>
+      <w:r>
+        <w:t>(Book[</w:t>
+      </w:r>
+      <w:proofErr w:type="gramEnd"/>
+      <w:r>
+        <w:t>] books, String title) {</w:t>
+      </w:r>
+    </w:p>
+    <w:p>
+      <w:r>
+        <w:t xml:space="preserve">        </w:t>
+      </w:r>
+      <w:r>
+        <w:rPr>
+          <w:b/>
+          <w:bCs/>
+        </w:rPr>
+        <w:t>for</w:t>
+      </w:r>
+      <w:r>
+        <w:t xml:space="preserve"> (Book </w:t>
+      </w:r>
+      <w:proofErr w:type="spellStart"/>
+      <w:proofErr w:type="gramStart"/>
+      <w:r>
+        <w:t>book</w:t>
+      </w:r>
+      <w:proofErr w:type="spellEnd"/>
+      <w:r>
+        <w:t xml:space="preserve"> :</w:t>
+      </w:r>
+      <w:proofErr w:type="gramEnd"/>
+      <w:r>
+        <w:t xml:space="preserve"> books) {</w:t>
+      </w:r>
+    </w:p>
+    <w:p>
+      <w:r>
+        <w:t xml:space="preserve">            </w:t>
+      </w:r>
+      <w:r>
+        <w:rPr>
+          <w:b/>
+          <w:bCs/>
+        </w:rPr>
+        <w:t>if</w:t>
+      </w:r>
+      <w:r>
+        <w:t xml:space="preserve"> (</w:t>
+      </w:r>
+      <w:proofErr w:type="spellStart"/>
+      <w:proofErr w:type="gramStart"/>
+      <w:r>
+        <w:t>book.getTitle</w:t>
+      </w:r>
+      <w:proofErr w:type="spellEnd"/>
+      <w:proofErr w:type="gramEnd"/>
+      <w:r>
+        <w:t>(</w:t>
+      </w:r>
+      <w:proofErr w:type="gramStart"/>
+      <w:r>
+        <w:t>).</w:t>
+      </w:r>
+      <w:proofErr w:type="spellStart"/>
+      <w:r>
+        <w:t>equalsIgnoreCase</w:t>
+      </w:r>
+      <w:proofErr w:type="spellEnd"/>
+      <w:proofErr w:type="gramEnd"/>
+      <w:r>
+        <w:t>(title)) {</w:t>
+      </w:r>
+    </w:p>
+    <w:p>
+      <w:r>
+        <w:t xml:space="preserve">                </w:t>
+      </w:r>
+      <w:r>
+        <w:rPr>
+          <w:b/>
+          <w:bCs/>
+        </w:rPr>
+        <w:t>return</w:t>
+      </w:r>
+      <w:r>
+        <w:t xml:space="preserve"> book;</w:t>
+      </w:r>
+    </w:p>
+    <w:p>
+      <w:r>
+        <w:t xml:space="preserve">            }</w:t>
+      </w:r>
+    </w:p>
+    <w:p>
+      <w:r>
+        <w:t xml:space="preserve">        }</w:t>
+      </w:r>
+    </w:p>
+    <w:p>
+      <w:r>
+        <w:t xml:space="preserve">        </w:t>
+      </w:r>
+      <w:r>
+        <w:rPr>
+          <w:b/>
+          <w:bCs/>
+        </w:rPr>
+        <w:t>return</w:t>
+      </w:r>
+      <w:r>
+        <w:t xml:space="preserve"> </w:t>
+      </w:r>
+      <w:r>
+        <w:rPr>
+          <w:b/>
+          <w:bCs/>
+        </w:rPr>
+        <w:t>null</w:t>
+      </w:r>
+      <w:r>
+        <w:t>;</w:t>
+      </w:r>
+    </w:p>
+    <w:p>
+      <w:r>
+        <w:t xml:space="preserve">    }</w:t>
+      </w:r>
+    </w:p>
+    <w:p>
+      <w:r>
+        <w:t xml:space="preserve">    </w:t>
+      </w:r>
+      <w:r>
+        <w:rPr>
+          <w:b/>
+          <w:bCs/>
+        </w:rPr>
+        <w:t>public</w:t>
+      </w:r>
+      <w:r>
+        <w:t xml:space="preserve"> </w:t>
+      </w:r>
+      <w:r>
+        <w:rPr>
+          <w:b/>
+          <w:bCs/>
+        </w:rPr>
+        <w:t>static</w:t>
+      </w:r>
+      <w:r>
+        <w:t xml:space="preserve"> Book </w:t>
+      </w:r>
+      <w:proofErr w:type="spellStart"/>
+      <w:proofErr w:type="gramStart"/>
+      <w:r>
+        <w:t>binarySearch</w:t>
+      </w:r>
+      <w:proofErr w:type="spellEnd"/>
+      <w:r>
+        <w:t>(Book[</w:t>
+      </w:r>
+      <w:proofErr w:type="gramEnd"/>
+      <w:r>
+        <w:t>] books, String title) {</w:t>
+      </w:r>
+    </w:p>
+    <w:p>
+      <w:r>
+        <w:t xml:space="preserve">        </w:t>
+      </w:r>
+      <w:r>
+        <w:rPr>
+          <w:b/>
+          <w:bCs/>
+        </w:rPr>
+        <w:t>int</w:t>
+      </w:r>
+      <w:r>
+        <w:t xml:space="preserve"> low = 0;</w:t>
+      </w:r>
+    </w:p>
+    <w:p>
+      <w:r>
+        <w:t xml:space="preserve">        </w:t>
+      </w:r>
+      <w:r>
+        <w:rPr>
+          <w:b/>
+          <w:bCs/>
+        </w:rPr>
+        <w:t>int</w:t>
+      </w:r>
+      <w:r>
+        <w:t xml:space="preserve"> high = </w:t>
+      </w:r>
+      <w:proofErr w:type="spellStart"/>
+      <w:proofErr w:type="gramStart"/>
+      <w:r>
+        <w:t>books.length</w:t>
+      </w:r>
+      <w:proofErr w:type="spellEnd"/>
+      <w:proofErr w:type="gramEnd"/>
+      <w:r>
+        <w:t xml:space="preserve"> - 1;</w:t>
+      </w:r>
+    </w:p>
+    <w:p>
+      <w:r>
+        <w:t xml:space="preserve">        </w:t>
+      </w:r>
+      <w:r>
+        <w:rPr>
+          <w:b/>
+          <w:bCs/>
+        </w:rPr>
+        <w:t>while</w:t>
+      </w:r>
+      <w:r>
+        <w:t xml:space="preserve"> (low &lt;= high) {</w:t>
+      </w:r>
+    </w:p>
+    <w:p>
+      <w:r>
+        <w:t xml:space="preserve">            </w:t>
+      </w:r>
+      <w:r>
+        <w:rPr>
+          <w:b/>
+          <w:bCs/>
+        </w:rPr>
+        <w:t>int</w:t>
+      </w:r>
+      <w:r>
+        <w:t xml:space="preserve"> mid = low + (high - low) / 2;</w:t>
+      </w:r>
+    </w:p>
+    <w:p>
+      <w:r>
+        <w:t xml:space="preserve">            </w:t>
+      </w:r>
+      <w:r>
+        <w:rPr>
+          <w:b/>
+          <w:bCs/>
+        </w:rPr>
+        <w:t>int</w:t>
+      </w:r>
+      <w:r>
+        <w:t xml:space="preserve"> </w:t>
+      </w:r>
+      <w:proofErr w:type="spellStart"/>
+      <w:r>
+        <w:t>compareResult</w:t>
+      </w:r>
+      <w:proofErr w:type="spellEnd"/>
+      <w:r>
+        <w:t xml:space="preserve"> = books[mid</w:t>
+      </w:r>
+      <w:proofErr w:type="gramStart"/>
+      <w:r>
+        <w:t>].</w:t>
+      </w:r>
+      <w:proofErr w:type="spellStart"/>
+      <w:r>
+        <w:t>getTitle</w:t>
+      </w:r>
+      <w:proofErr w:type="spellEnd"/>
+      <w:proofErr w:type="gramEnd"/>
+      <w:r>
+        <w:t>(</w:t>
+      </w:r>
+      <w:proofErr w:type="gramStart"/>
+      <w:r>
+        <w:t>).</w:t>
+      </w:r>
+      <w:proofErr w:type="spellStart"/>
+      <w:r>
+        <w:t>compareToIgnoreCase</w:t>
+      </w:r>
+      <w:proofErr w:type="spellEnd"/>
+      <w:proofErr w:type="gramEnd"/>
+      <w:r>
+        <w:t>(title);</w:t>
+      </w:r>
+    </w:p>
+    <w:p>
+      <w:r>
+        <w:t xml:space="preserve">            </w:t>
+      </w:r>
+      <w:r>
+        <w:rPr>
+          <w:b/>
+          <w:bCs/>
+        </w:rPr>
+        <w:t>if</w:t>
+      </w:r>
+      <w:r>
+        <w:t xml:space="preserve"> (</w:t>
+      </w:r>
+      <w:proofErr w:type="spellStart"/>
+      <w:r>
+        <w:t>compareResult</w:t>
+      </w:r>
+      <w:proofErr w:type="spellEnd"/>
+      <w:r>
+        <w:t xml:space="preserve"> == 0) {</w:t>
+      </w:r>
+    </w:p>
+    <w:p>
+      <w:r>
+        <w:t xml:space="preserve">                </w:t>
+      </w:r>
+      <w:r>
+        <w:rPr>
+          <w:b/>
+          <w:bCs/>
+        </w:rPr>
+        <w:t>return</w:t>
+      </w:r>
+      <w:r>
+        <w:t xml:space="preserve"> books[mid];</w:t>
+      </w:r>
+    </w:p>
+    <w:p>
+      <w:r>
+        <w:t xml:space="preserve">            } </w:t>
+      </w:r>
+      <w:r>
+        <w:rPr>
+          <w:b/>
+          <w:bCs/>
+        </w:rPr>
+        <w:t>else</w:t>
+      </w:r>
+      <w:r>
+        <w:t xml:space="preserve"> </w:t>
+      </w:r>
+      <w:r>
+        <w:rPr>
+          <w:b/>
+          <w:bCs/>
+        </w:rPr>
+        <w:t>if</w:t>
+      </w:r>
+      <w:r>
+        <w:t xml:space="preserve"> (</w:t>
+      </w:r>
+      <w:proofErr w:type="spellStart"/>
+      <w:r>
+        <w:t>compareResult</w:t>
+      </w:r>
+      <w:proofErr w:type="spellEnd"/>
+      <w:r>
+        <w:t xml:space="preserve"> &lt; 0) {</w:t>
+      </w:r>
+    </w:p>
+    <w:p>
+      <w:r>
+        <w:t xml:space="preserve">                low = mid + 1;</w:t>
+      </w:r>
+    </w:p>
+    <w:p>
+      <w:r>
+        <w:t xml:space="preserve">            } </w:t>
+      </w:r>
+      <w:r>
+        <w:rPr>
+          <w:b/>
+          <w:bCs/>
+        </w:rPr>
+        <w:t>else</w:t>
+      </w:r>
+      <w:r>
+        <w:t xml:space="preserve"> {</w:t>
+      </w:r>
+    </w:p>
+    <w:p>
+      <w:r>
+        <w:t xml:space="preserve">                high = mid - 1;</w:t>
+      </w:r>
+    </w:p>
+    <w:p>
+      <w:r>
+        <w:t xml:space="preserve">            }</w:t>
+      </w:r>
+    </w:p>
+    <w:p>
+      <w:r>
+        <w:t xml:space="preserve">        }</w:t>
+      </w:r>
+    </w:p>
+    <w:p>
+      <w:r>
+        <w:t xml:space="preserve">        </w:t>
+      </w:r>
+      <w:r>
+        <w:rPr>
+          <w:b/>
+          <w:bCs/>
+        </w:rPr>
+        <w:t>return</w:t>
+      </w:r>
+      <w:r>
+        <w:t xml:space="preserve"> </w:t>
+      </w:r>
+      <w:r>
+        <w:rPr>
+          <w:b/>
+          <w:bCs/>
+        </w:rPr>
+        <w:t>null</w:t>
+      </w:r>
+      <w:r>
+        <w:t>;</w:t>
+      </w:r>
+    </w:p>
+    <w:p>
+      <w:r>
+        <w:t xml:space="preserve">    }</w:t>
+      </w:r>
+    </w:p>
+    <w:p>
+      <w:r>
+        <w:t xml:space="preserve">    </w:t>
+      </w:r>
+      <w:r>
+        <w:rPr>
+          <w:b/>
+          <w:bCs/>
+        </w:rPr>
+        <w:t>public</w:t>
+      </w:r>
+      <w:r>
+        <w:t xml:space="preserve"> </w:t>
+      </w:r>
+      <w:r>
+        <w:rPr>
+          <w:b/>
+          <w:bCs/>
+        </w:rPr>
+        <w:t>static</w:t>
+      </w:r>
+      <w:r>
+        <w:t xml:space="preserve"> </w:t>
+      </w:r>
+      <w:r>
+        <w:rPr>
+          <w:b/>
+          <w:bCs/>
+        </w:rPr>
+        <w:t>void</w:t>
+      </w:r>
+      <w:r>
+        <w:t xml:space="preserve"> </w:t>
+      </w:r>
+      <w:proofErr w:type="gramStart"/>
+      <w:r>
+        <w:t>main(String[</w:t>
+      </w:r>
+      <w:proofErr w:type="gramEnd"/>
+      <w:r>
+        <w:t xml:space="preserve">] </w:t>
+      </w:r>
+      <w:proofErr w:type="spellStart"/>
+      <w:r>
+        <w:t>args</w:t>
+      </w:r>
+      <w:proofErr w:type="spellEnd"/>
+      <w:r>
+        <w:t>) {</w:t>
+      </w:r>
+    </w:p>
+    <w:p>
+      <w:r>
+        <w:t xml:space="preserve">        </w:t>
+      </w:r>
+      <w:proofErr w:type="gramStart"/>
+      <w:r>
+        <w:t>Book[</w:t>
+      </w:r>
+      <w:proofErr w:type="gramEnd"/>
+      <w:r>
+        <w:t>] books = {</w:t>
+      </w:r>
+    </w:p>
+    <w:p>
+      <w:r>
+        <w:t xml:space="preserve">            </w:t>
+      </w:r>
+      <w:r>
+        <w:rPr>
+          <w:b/>
+          <w:bCs/>
+        </w:rPr>
+        <w:t>new</w:t>
+      </w:r>
+      <w:r>
+        <w:t xml:space="preserve"> </w:t>
+      </w:r>
+      <w:proofErr w:type="gramStart"/>
+      <w:r>
+        <w:t>Book(</w:t>
+      </w:r>
+      <w:proofErr w:type="gramEnd"/>
+      <w:r>
+        <w:t>101, "The Alchemist", "Paulo Coelho"),</w:t>
+      </w:r>
+    </w:p>
+    <w:p>
+      <w:r>
+        <w:t xml:space="preserve">            </w:t>
+      </w:r>
+      <w:r>
+        <w:rPr>
+          <w:b/>
+          <w:bCs/>
+        </w:rPr>
+        <w:t>new</w:t>
+      </w:r>
+      <w:r>
+        <w:t xml:space="preserve"> </w:t>
+      </w:r>
+      <w:proofErr w:type="gramStart"/>
+      <w:r>
+        <w:t>Book(</w:t>
+      </w:r>
+      <w:proofErr w:type="gramEnd"/>
+      <w:r>
+        <w:t>102, "1984", "George Orwell"),</w:t>
+      </w:r>
+    </w:p>
+    <w:p>
+      <w:r>
+        <w:t xml:space="preserve">            </w:t>
+      </w:r>
+      <w:r>
+        <w:rPr>
+          <w:b/>
+          <w:bCs/>
+        </w:rPr>
+        <w:t>new</w:t>
+      </w:r>
+      <w:r>
+        <w:t xml:space="preserve"> </w:t>
+      </w:r>
+      <w:proofErr w:type="gramStart"/>
+      <w:r>
+        <w:t>Book(</w:t>
+      </w:r>
+      <w:proofErr w:type="gramEnd"/>
+      <w:r>
+        <w:t>103, "Brave New World", "Aldous Huxley"),</w:t>
+      </w:r>
+    </w:p>
+    <w:p>
+      <w:r>
+        <w:t xml:space="preserve">            </w:t>
+      </w:r>
+      <w:r>
+        <w:rPr>
+          <w:b/>
+          <w:bCs/>
+        </w:rPr>
+        <w:t>new</w:t>
+      </w:r>
+      <w:r>
+        <w:t xml:space="preserve"> </w:t>
+      </w:r>
+      <w:proofErr w:type="gramStart"/>
+      <w:r>
+        <w:t>Book(</w:t>
+      </w:r>
+      <w:proofErr w:type="gramEnd"/>
+      <w:r>
+        <w:t>104, "To Kill a Mockingbird", "Harper Lee"),</w:t>
+      </w:r>
+    </w:p>
+    <w:p>
+      <w:r>
+        <w:t xml:space="preserve">            </w:t>
+      </w:r>
+      <w:r>
+        <w:rPr>
+          <w:b/>
+          <w:bCs/>
+        </w:rPr>
+        <w:t>new</w:t>
+      </w:r>
+      <w:r>
+        <w:t xml:space="preserve"> </w:t>
+      </w:r>
+      <w:proofErr w:type="gramStart"/>
+      <w:r>
+        <w:t>Book(</w:t>
+      </w:r>
+      <w:proofErr w:type="gramEnd"/>
+      <w:r>
+        <w:t>105, "Moby-Dick", "Herman Melville")</w:t>
+      </w:r>
+    </w:p>
+    <w:p>
+      <w:r>
+        <w:t xml:space="preserve">        };</w:t>
+      </w:r>
+    </w:p>
+    <w:p>
+      <w:r>
+        <w:t xml:space="preserve">        </w:t>
+      </w:r>
+      <w:proofErr w:type="spellStart"/>
+      <w:r>
+        <w:t>System.</w:t>
+      </w:r>
+      <w:r>
+        <w:rPr>
+          <w:b/>
+          <w:bCs/>
+          <w:i/>
+          <w:iCs/>
+        </w:rPr>
+        <w:t>out</w:t>
+      </w:r>
+      <w:r>
+        <w:t>.println</w:t>
+      </w:r>
+      <w:proofErr w:type="spellEnd"/>
+      <w:r>
+        <w:t>("\</w:t>
+      </w:r>
+      <w:proofErr w:type="spellStart"/>
+      <w:r>
+        <w:t>nOriginal</w:t>
+      </w:r>
+      <w:proofErr w:type="spellEnd"/>
+      <w:r>
+        <w:t xml:space="preserve"> Book List:");</w:t>
+      </w:r>
+    </w:p>
+    <w:p>
+      <w:r>
+        <w:t xml:space="preserve">        </w:t>
+      </w:r>
+      <w:r>
+        <w:rPr>
+          <w:b/>
+          <w:bCs/>
+        </w:rPr>
+        <w:t>for</w:t>
+      </w:r>
+      <w:r>
+        <w:t xml:space="preserve"> (Book </w:t>
+      </w:r>
+      <w:proofErr w:type="spellStart"/>
+      <w:proofErr w:type="gramStart"/>
+      <w:r>
+        <w:t>book</w:t>
+      </w:r>
+      <w:proofErr w:type="spellEnd"/>
+      <w:r>
+        <w:t xml:space="preserve"> :</w:t>
+      </w:r>
+      <w:proofErr w:type="gramEnd"/>
+      <w:r>
+        <w:t xml:space="preserve"> books) {</w:t>
+      </w:r>
+    </w:p>
+    <w:p>
+      <w:r>
+        <w:t xml:space="preserve">            </w:t>
+      </w:r>
+      <w:proofErr w:type="spellStart"/>
+      <w:r>
+        <w:t>System.</w:t>
+      </w:r>
+      <w:r>
+        <w:rPr>
+          <w:b/>
+          <w:bCs/>
+          <w:i/>
+          <w:iCs/>
+        </w:rPr>
+        <w:t>out</w:t>
+      </w:r>
+      <w:r>
+        <w:t>.println</w:t>
+      </w:r>
+      <w:proofErr w:type="spellEnd"/>
+      <w:r>
+        <w:t>(book);</w:t>
+      </w:r>
+    </w:p>
+    <w:p>
+      <w:r>
+        <w:t xml:space="preserve">        }</w:t>
+      </w:r>
+    </w:p>
+    <w:p>
+      <w:r>
+        <w:t xml:space="preserve">        </w:t>
+      </w:r>
+      <w:proofErr w:type="spellStart"/>
+      <w:r>
+        <w:t>System.</w:t>
+      </w:r>
+      <w:r>
+        <w:rPr>
+          <w:b/>
+          <w:bCs/>
+          <w:i/>
+          <w:iCs/>
+        </w:rPr>
+        <w:t>out</w:t>
+      </w:r>
+      <w:r>
+        <w:t>.println</w:t>
+      </w:r>
+      <w:proofErr w:type="spellEnd"/>
+      <w:r>
+        <w:t>("\</w:t>
+      </w:r>
+      <w:proofErr w:type="spellStart"/>
+      <w:r>
+        <w:t>nSearching</w:t>
+      </w:r>
+      <w:proofErr w:type="spellEnd"/>
+      <w:r>
+        <w:t xml:space="preserve"> for '1984' using Linear Search:");</w:t>
+      </w:r>
+    </w:p>
+    <w:p>
+      <w:r>
+        <w:t xml:space="preserve">        Book result1 = </w:t>
+      </w:r>
+      <w:proofErr w:type="spellStart"/>
+      <w:proofErr w:type="gramStart"/>
+      <w:r>
+        <w:rPr>
+          <w:i/>
+          <w:iCs/>
+        </w:rPr>
+        <w:t>linearSearch</w:t>
+      </w:r>
+      <w:proofErr w:type="spellEnd"/>
+      <w:r>
+        <w:t>(</w:t>
+      </w:r>
+      <w:proofErr w:type="gramEnd"/>
+      <w:r>
+        <w:t>books, "1984");</w:t>
+      </w:r>
+    </w:p>
+    <w:p>
+      <w:r>
+        <w:t xml:space="preserve">        </w:t>
+      </w:r>
+      <w:proofErr w:type="spellStart"/>
+      <w:r>
+        <w:t>System.</w:t>
+      </w:r>
+      <w:r>
+        <w:rPr>
+          <w:b/>
+          <w:bCs/>
+          <w:i/>
+          <w:iCs/>
+        </w:rPr>
+        <w:t>out</w:t>
+      </w:r>
+      <w:r>
+        <w:t>.println</w:t>
+      </w:r>
+      <w:proofErr w:type="spellEnd"/>
+      <w:r>
+        <w:t>(result</w:t>
+      </w:r>
+      <w:proofErr w:type="gramStart"/>
+      <w:r>
+        <w:t>1 !</w:t>
+      </w:r>
+      <w:proofErr w:type="gramEnd"/>
+      <w:r>
+        <w:t xml:space="preserve">= </w:t>
+      </w:r>
+      <w:proofErr w:type="gramStart"/>
+      <w:r>
+        <w:rPr>
+          <w:b/>
+          <w:bCs/>
+        </w:rPr>
+        <w:t>null</w:t>
+      </w:r>
+      <w:r>
+        <w:t xml:space="preserve"> ?</w:t>
+      </w:r>
+      <w:proofErr w:type="gramEnd"/>
+      <w:r>
+        <w:t xml:space="preserve"> "Found: " + result</w:t>
+      </w:r>
+      <w:proofErr w:type="gramStart"/>
+      <w:r>
+        <w:t>1 :</w:t>
+      </w:r>
+      <w:proofErr w:type="gramEnd"/>
+      <w:r>
+        <w:t xml:space="preserve"> "Not Found");</w:t>
+      </w:r>
+    </w:p>
+    <w:p>
+      <w:r>
+        <w:t xml:space="preserve">        </w:t>
+      </w:r>
+      <w:proofErr w:type="spellStart"/>
+      <w:r>
+        <w:t>Arrays.</w:t>
+      </w:r>
+      <w:r>
+        <w:rPr>
+          <w:i/>
+          <w:iCs/>
+        </w:rPr>
+        <w:t>sort</w:t>
+      </w:r>
+      <w:proofErr w:type="spellEnd"/>
+      <w:r>
+        <w:t xml:space="preserve">(books, </w:t>
+      </w:r>
+      <w:proofErr w:type="spellStart"/>
+      <w:r>
+        <w:t>Comparator.</w:t>
+      </w:r>
+      <w:r>
+        <w:rPr>
+          <w:i/>
+          <w:iCs/>
+        </w:rPr>
+        <w:t>comparing</w:t>
+      </w:r>
+      <w:proofErr w:type="spellEnd"/>
+      <w:r>
+        <w:t>(</w:t>
+      </w:r>
+      <w:proofErr w:type="gramStart"/>
+      <w:r>
+        <w:t>Book::</w:t>
+      </w:r>
+      <w:proofErr w:type="spellStart"/>
+      <w:proofErr w:type="gramEnd"/>
+      <w:r>
+        <w:t>getTitle</w:t>
+      </w:r>
+      <w:proofErr w:type="spellEnd"/>
+      <w:r>
+        <w:t>));</w:t>
+      </w:r>
+    </w:p>
+    <w:p>
+      <w:r>
+        <w:t xml:space="preserve">        </w:t>
+      </w:r>
+      <w:proofErr w:type="spellStart"/>
+      <w:r>
+        <w:t>System.</w:t>
+      </w:r>
+      <w:r>
+        <w:rPr>
+          <w:b/>
+          <w:bCs/>
+          <w:i/>
+          <w:iCs/>
+        </w:rPr>
+        <w:t>out</w:t>
+      </w:r>
+      <w:r>
+        <w:t>.println</w:t>
+      </w:r>
+      <w:proofErr w:type="spellEnd"/>
+      <w:r>
+        <w:t>("\</w:t>
+      </w:r>
+      <w:proofErr w:type="spellStart"/>
+      <w:r>
+        <w:t>nSearching</w:t>
+      </w:r>
+      <w:proofErr w:type="spellEnd"/>
+      <w:r>
+        <w:t xml:space="preserve"> for '1984' using Binary Search:");</w:t>
+      </w:r>
+    </w:p>
+    <w:p>
+      <w:r>
+        <w:t xml:space="preserve">        Book result2 = </w:t>
+      </w:r>
+      <w:proofErr w:type="spellStart"/>
+      <w:proofErr w:type="gramStart"/>
+      <w:r>
+        <w:rPr>
+          <w:i/>
+          <w:iCs/>
+        </w:rPr>
+        <w:t>binarySearch</w:t>
+      </w:r>
+      <w:proofErr w:type="spellEnd"/>
+      <w:r>
+        <w:t>(</w:t>
+      </w:r>
+      <w:proofErr w:type="gramEnd"/>
+      <w:r>
+        <w:t>books, "1984");</w:t>
+      </w:r>
+    </w:p>
+    <w:p>
+      <w:r>
+        <w:t xml:space="preserve">        </w:t>
+      </w:r>
+      <w:proofErr w:type="spellStart"/>
+      <w:r>
+        <w:t>System.</w:t>
+      </w:r>
+      <w:r>
+        <w:rPr>
+          <w:b/>
+          <w:bCs/>
+          <w:i/>
+          <w:iCs/>
+        </w:rPr>
+        <w:t>out</w:t>
+      </w:r>
+      <w:r>
+        <w:t>.println</w:t>
+      </w:r>
+      <w:proofErr w:type="spellEnd"/>
+      <w:r>
+        <w:t>(result</w:t>
+      </w:r>
+      <w:proofErr w:type="gramStart"/>
+      <w:r>
+        <w:t>2 !</w:t>
+      </w:r>
+      <w:proofErr w:type="gramEnd"/>
+      <w:r>
+        <w:t xml:space="preserve">= </w:t>
+      </w:r>
+      <w:proofErr w:type="gramStart"/>
+      <w:r>
+        <w:rPr>
+          <w:b/>
+          <w:bCs/>
+        </w:rPr>
+        <w:t>null</w:t>
+      </w:r>
+      <w:r>
+        <w:t xml:space="preserve"> ?</w:t>
+      </w:r>
+      <w:proofErr w:type="gramEnd"/>
+      <w:r>
+        <w:t xml:space="preserve"> "Found: " + result</w:t>
+      </w:r>
+      <w:proofErr w:type="gramStart"/>
+      <w:r>
+        <w:t>2 :</w:t>
+      </w:r>
+      <w:proofErr w:type="gramEnd"/>
+      <w:r>
+        <w:t xml:space="preserve"> "Not Found");</w:t>
+      </w:r>
+    </w:p>
+    <w:p>
+      <w:r>
+        <w:t xml:space="preserve">    }</w:t>
+      </w:r>
+    </w:p>
+    <w:p>
+      <w:r>
+        <w:t>}</w:t>
+      </w:r>
+      <w:r>
+        <w:rPr>
+          <w:noProof/>
+        </w:rPr>
+        <w:drawing>
+          <wp:inline distT="0" distB="0" distL="0" distR="0" wp14:anchorId="6B52AE81" wp14:editId="6D1F4714">
+            <wp:extent cx="5731510" cy="4860925"/>
+            <wp:effectExtent l="0" t="0" r="2540" b="0"/>
+            <wp:docPr id="904790630" name="Picture 1"/>
+            <wp:cNvGraphicFramePr>
+              <a:graphicFrameLocks xmlns:a="http://schemas.openxmlformats.org/drawingml/2006/main" noChangeAspect="1"/>
+            </wp:cNvGraphicFramePr>
+            <a:graphic xmlns:a="http://schemas.openxmlformats.org/drawingml/2006/main">
+              <a:graphicData uri="http://schemas.openxmlformats.org/drawingml/2006/picture">
+                <pic:pic xmlns:pic="http://schemas.openxmlformats.org/drawingml/2006/picture">
+                  <pic:nvPicPr>
+                    <pic:cNvPr id="904790630" name="Picture 904790630"/>
+                    <pic:cNvPicPr/>
+                  </pic:nvPicPr>
+                  <pic:blipFill>
+                    <a:blip r:embed="rId6">
+                      <a:extLst>
+                        <a:ext uri="{28A0092B-C50C-407E-A947-70E740481C1C}">
+                          <a14:useLocalDpi xmlns:a14="http://schemas.microsoft.com/office/drawing/2010/main" val="0"/>
+                        </a:ext>
+                      </a:extLst>
+                    </a:blip>
+                    <a:stretch>
+                      <a:fillRect/>
+                    </a:stretch>
+                  </pic:blipFill>
+                  <pic:spPr>
+                    <a:xfrm>
+                      <a:off x="0" y="0"/>
+                      <a:ext cx="5731510" cy="4860925"/>
+                    </a:xfrm>
+                    <a:prstGeom prst="rect">
+                      <a:avLst/>
+                    </a:prstGeom>
+                  </pic:spPr>
+                </pic:pic>
+              </a:graphicData>
+            </a:graphic>
+          </wp:inline>
+        </w:drawing>
+      </w:r>
+    </w:p>
+    <w:p/>
+    <w:p>
+      <w:pPr>
+        <w:rPr>
+          <w:b/>
+          <w:bCs/>
+        </w:rPr>
+      </w:pPr>
+    </w:p>
+    <w:p>
+      <w:pPr>
+        <w:rPr>
+          <w:b/>
+          <w:bCs/>
+          <w:lang w:val="en-US"/>
+        </w:rPr>
+      </w:pPr>
+    </w:p>
+    <w:p>
+      <w:pPr>
+        <w:rPr>
+          <w:b/>
+          <w:bCs/>
+          <w:lang w:val="en-US"/>
+        </w:rPr>
+      </w:pPr>
+    </w:p>
+    <w:p>
+      <w:pPr>
+        <w:rPr>
+          <w:b/>
+          <w:bCs/>
+          <w:lang w:val="en-US"/>
+        </w:rPr>
+      </w:pPr>
+    </w:p>
+    <w:p>
+      <w:pPr>
+        <w:rPr>
+          <w:b/>
+          <w:bCs/>
+          <w:lang w:val="en-US"/>
+        </w:rPr>
+      </w:pPr>
+    </w:p>
+    <w:p>
+      <w:pPr>
+        <w:rPr>
+          <w:b/>
+          <w:bCs/>
+          <w:lang w:val="en-US"/>
+        </w:rPr>
+      </w:pPr>
+    </w:p>
+    <w:p>
+      <w:pPr>
+        <w:rPr>
+          <w:b/>
+          <w:bCs/>
+          <w:lang w:val="en-US"/>
+        </w:rPr>
+      </w:pPr>
+    </w:p>
+    <w:p>
+      <w:pPr>
+        <w:rPr>
+          <w:b/>
+          <w:bCs/>
+          <w:lang w:val="en-US"/>
+        </w:rPr>
+      </w:pPr>
+    </w:p>
+    <w:p>
+      <w:pPr>
+        <w:rPr>
+          <w:b/>
+          <w:bCs/>
+          <w:lang w:val="en-US"/>
+        </w:rPr>
+      </w:pPr>
+    </w:p>
+    <w:p>
+      <w:pPr>
+        <w:rPr>
+          <w:b/>
+          <w:bCs/>
+          <w:lang w:val="en-US"/>
+        </w:rPr>
+      </w:pPr>
+    </w:p>
+    <w:p>
+      <w:pPr>
+        <w:rPr>
+          <w:b/>
+          <w:bCs/>
+          <w:lang w:val="en-US"/>
+        </w:rPr>
+      </w:pPr>
+    </w:p>
+    <w:p>
+      <w:pPr>
+        <w:rPr>
+          <w:b/>
+          <w:bCs/>
+          <w:lang w:val="en-US"/>
+        </w:rPr>
+      </w:pPr>
+    </w:p>
+    <w:p>
+      <w:pPr>
+        <w:rPr>
+          <w:b/>
+          <w:bCs/>
+        </w:rPr>
+      </w:pPr>
+      <w:r>
+        <w:rPr>
+          <w:b/>
+          <w:bCs/>
+        </w:rPr>
+        <w:t>Exercise 5: Task Management System</w:t>
+      </w:r>
+    </w:p>
+    <w:p>
+      <w:pPr>
+        <w:rPr>
+          <w:b/>
+          <w:bCs/>
+        </w:rPr>
+      </w:pPr>
+    </w:p>
+    <w:p>
+      <w:r>
+        <w:t xml:space="preserve">package </w:t>
+      </w:r>
+      <w:proofErr w:type="spellStart"/>
+      <w:r>
+        <w:t>TaskManagementSystem</w:t>
+      </w:r>
+      <w:proofErr w:type="spellEnd"/>
+      <w:r>
+        <w:t>;</w:t>
+      </w:r>
+    </w:p>
+    <w:p/>
+    <w:p>
+      <w:r>
+        <w:t>public class Task {</w:t>
+      </w:r>
+    </w:p>
+    <w:p>
+      <w:r>
+        <w:t xml:space="preserve">    private int </w:t>
+      </w:r>
+      <w:proofErr w:type="spellStart"/>
+      <w:r>
+        <w:t>taskId</w:t>
+      </w:r>
+      <w:proofErr w:type="spellEnd"/>
+      <w:r>
+        <w:t>;</w:t>
+      </w:r>
+    </w:p>
+    <w:p>
+      <w:r>
+        <w:t xml:space="preserve">    private String </w:t>
+      </w:r>
+      <w:proofErr w:type="spellStart"/>
+      <w:r>
+        <w:t>taskName</w:t>
+      </w:r>
+      <w:proofErr w:type="spellEnd"/>
+      <w:r>
+        <w:t>;</w:t>
+      </w:r>
+    </w:p>
+    <w:p>
+      <w:r>
+        <w:t xml:space="preserve">    private String status;</w:t>
+      </w:r>
+    </w:p>
+    <w:p>
+      <w:r>
+        <w:t xml:space="preserve">    public </w:t>
+      </w:r>
+      <w:proofErr w:type="gramStart"/>
+      <w:r>
+        <w:t>Task(</w:t>
+      </w:r>
+      <w:proofErr w:type="gramEnd"/>
+      <w:r>
+        <w:t xml:space="preserve">int </w:t>
+      </w:r>
+      <w:proofErr w:type="spellStart"/>
+      <w:r>
+        <w:t>taskId</w:t>
+      </w:r>
+      <w:proofErr w:type="spellEnd"/>
+      <w:r>
+        <w:t xml:space="preserve">, String </w:t>
+      </w:r>
+      <w:proofErr w:type="spellStart"/>
+      <w:r>
+        <w:t>taskName</w:t>
+      </w:r>
+      <w:proofErr w:type="spellEnd"/>
+      <w:r>
+        <w:t>, String status) {</w:t>
+      </w:r>
+    </w:p>
+    <w:p>
+      <w:r>
+        <w:t xml:space="preserve">        </w:t>
+      </w:r>
+      <w:proofErr w:type="spellStart"/>
+      <w:proofErr w:type="gramStart"/>
+      <w:r>
+        <w:t>this.taskId</w:t>
+      </w:r>
+      <w:proofErr w:type="spellEnd"/>
+      <w:proofErr w:type="gramEnd"/>
+      <w:r>
+        <w:t xml:space="preserve"> = </w:t>
+      </w:r>
+      <w:proofErr w:type="spellStart"/>
+      <w:r>
+        <w:t>taskId</w:t>
+      </w:r>
+      <w:proofErr w:type="spellEnd"/>
+      <w:r>
+        <w:t>;</w:t>
+      </w:r>
+    </w:p>
+    <w:p>
+      <w:r>
+        <w:t xml:space="preserve">        </w:t>
+      </w:r>
+      <w:proofErr w:type="spellStart"/>
+      <w:proofErr w:type="gramStart"/>
+      <w:r>
+        <w:t>this.taskName</w:t>
+      </w:r>
+      <w:proofErr w:type="spellEnd"/>
+      <w:proofErr w:type="gramEnd"/>
+      <w:r>
+        <w:t xml:space="preserve"> = </w:t>
+      </w:r>
+      <w:proofErr w:type="spellStart"/>
+      <w:r>
+        <w:t>taskName</w:t>
+      </w:r>
+      <w:proofErr w:type="spellEnd"/>
+      <w:r>
+        <w:t>;</w:t>
+      </w:r>
+    </w:p>
+    <w:p>
+      <w:r>
+        <w:t xml:space="preserve">        </w:t>
+      </w:r>
+      <w:proofErr w:type="spellStart"/>
+      <w:proofErr w:type="gramStart"/>
+      <w:r>
+        <w:t>this.status</w:t>
+      </w:r>
+      <w:proofErr w:type="spellEnd"/>
+      <w:proofErr w:type="gramEnd"/>
+      <w:r>
+        <w:t xml:space="preserve"> = status;</w:t>
+      </w:r>
+    </w:p>
+    <w:p>
+      <w:r>
+        <w:t xml:space="preserve">    }</w:t>
+      </w:r>
+    </w:p>
+    <w:p>
+      <w:r>
+        <w:t xml:space="preserve">    public int </w:t>
+      </w:r>
+      <w:proofErr w:type="spellStart"/>
+      <w:proofErr w:type="gramStart"/>
+      <w:r>
+        <w:t>getTaskId</w:t>
+      </w:r>
+      <w:proofErr w:type="spellEnd"/>
+      <w:r>
+        <w:t>(</w:t>
+      </w:r>
+      <w:proofErr w:type="gramEnd"/>
+      <w:r>
+        <w:t>) {</w:t>
+      </w:r>
+    </w:p>
+    <w:p>
+      <w:r>
+        <w:t xml:space="preserve">        return </w:t>
+      </w:r>
+      <w:proofErr w:type="spellStart"/>
+      <w:r>
+        <w:t>taskId</w:t>
+      </w:r>
+      <w:proofErr w:type="spellEnd"/>
+      <w:r>
+        <w:t>;</w:t>
+      </w:r>
+    </w:p>
+    <w:p>
+      <w:r>
+        <w:t xml:space="preserve">    }</w:t>
+      </w:r>
+    </w:p>
+    <w:p>
+      <w:r>
+        <w:t xml:space="preserve">    public String </w:t>
+      </w:r>
+      <w:proofErr w:type="spellStart"/>
+      <w:proofErr w:type="gramStart"/>
+      <w:r>
+        <w:t>getTaskName</w:t>
+      </w:r>
+      <w:proofErr w:type="spellEnd"/>
+      <w:r>
+        <w:t>(</w:t>
+      </w:r>
+      <w:proofErr w:type="gramEnd"/>
+      <w:r>
+        <w:t>) {</w:t>
+      </w:r>
+    </w:p>
+    <w:p>
+      <w:r>
+        <w:t xml:space="preserve">        return </w:t>
+      </w:r>
+      <w:proofErr w:type="spellStart"/>
+      <w:r>
+        <w:t>taskName</w:t>
+      </w:r>
+      <w:proofErr w:type="spellEnd"/>
+      <w:r>
+        <w:t>;</w:t>
+      </w:r>
+    </w:p>
+    <w:p>
+      <w:r>
+        <w:t xml:space="preserve">    }</w:t>
+      </w:r>
+    </w:p>
+    <w:p>
+      <w:r>
+        <w:t xml:space="preserve">    public String </w:t>
+      </w:r>
+      <w:proofErr w:type="spellStart"/>
+      <w:proofErr w:type="gramStart"/>
+      <w:r>
+        <w:t>getStatus</w:t>
+      </w:r>
+      <w:proofErr w:type="spellEnd"/>
+      <w:r>
+        <w:t>(</w:t>
+      </w:r>
+      <w:proofErr w:type="gramEnd"/>
+      <w:r>
+        <w:t>) {</w:t>
+      </w:r>
+    </w:p>
+    <w:p>
+      <w:r>
+        <w:t xml:space="preserve">        return status;</w:t>
+      </w:r>
+    </w:p>
+    <w:p>
+      <w:r>
+        <w:t xml:space="preserve">    }</w:t>
+      </w:r>
+    </w:p>
+    <w:p>
+      <w:r>
+        <w:t xml:space="preserve">    @Override</w:t>
+      </w:r>
+    </w:p>
+    <w:p>
+      <w:r>
+        <w:t xml:space="preserve">    public </w:t>
+      </w:r>
+      <w:r>
+        <w:rPr>
+          <w:u w:val="single"/>
+        </w:rPr>
+        <w:t>String</w:t>
+      </w:r>
+      <w:r>
+        <w:t xml:space="preserve"> </w:t>
+      </w:r>
+      <w:proofErr w:type="spellStart"/>
+      <w:proofErr w:type="gramStart"/>
+      <w:r>
+        <w:t>toString</w:t>
+      </w:r>
+      <w:proofErr w:type="spellEnd"/>
+      <w:r>
+        <w:t>(</w:t>
+      </w:r>
+      <w:proofErr w:type="gramEnd"/>
+      <w:r>
+        <w:t>) {</w:t>
+      </w:r>
+    </w:p>
+    <w:p>
+      <w:r>
+        <w:t xml:space="preserve">        return "</w:t>
+      </w:r>
+      <w:proofErr w:type="gramStart"/>
+      <w:r>
+        <w:t>Task{</w:t>
+      </w:r>
+      <w:proofErr w:type="gramEnd"/>
+      <w:r>
+        <w:t xml:space="preserve">id=" + </w:t>
+      </w:r>
+      <w:proofErr w:type="spellStart"/>
+      <w:r>
+        <w:t>taskId</w:t>
+      </w:r>
+      <w:proofErr w:type="spellEnd"/>
+      <w:r>
+        <w:t xml:space="preserve"> + ", name='" + </w:t>
+      </w:r>
+      <w:proofErr w:type="spellStart"/>
+      <w:r>
+        <w:t>taskName</w:t>
+      </w:r>
+      <w:proofErr w:type="spellEnd"/>
+      <w:r>
+        <w:t xml:space="preserve"> + "', status='" + status + "'}";</w:t>
+      </w:r>
+    </w:p>
+    <w:p>
+      <w:r>
+        <w:t xml:space="preserve">    }</w:t>
+      </w:r>
+    </w:p>
+    <w:p>
+      <w:r>
+        <w:t>}</w:t>
+      </w:r>
+    </w:p>
+    <w:p/>
+    <w:p/>
+    <w:p/>
+    <w:p/>
+    <w:p>
+      <w:r>
+        <w:rPr>
+          <w:b/>
+          <w:bCs/>
+        </w:rPr>
+        <w:t>package</w:t>
+      </w:r>
+      <w:r>
+        <w:t xml:space="preserve"> </w:t>
+      </w:r>
+      <w:proofErr w:type="spellStart"/>
+      <w:r>
+        <w:t>TaskManagementSystem</w:t>
+      </w:r>
+      <w:proofErr w:type="spellEnd"/>
+      <w:r>
+        <w:t>;</w:t>
+      </w:r>
+    </w:p>
+    <w:p/>
+    <w:p>
+      <w:r>
+        <w:rPr>
+          <w:b/>
+          <w:bCs/>
+        </w:rPr>
+        <w:t>public</w:t>
+      </w:r>
+      <w:r>
+        <w:t xml:space="preserve"> </w:t>
+      </w:r>
+      <w:r>
+        <w:rPr>
+          <w:b/>
+          <w:bCs/>
+        </w:rPr>
+        <w:t>class</w:t>
+      </w:r>
+      <w:r>
+        <w:t xml:space="preserve"> </w:t>
+      </w:r>
+      <w:proofErr w:type="spellStart"/>
+      <w:r>
+        <w:t>TaskLinkedList</w:t>
+      </w:r>
+      <w:proofErr w:type="spellEnd"/>
+      <w:r>
+        <w:t xml:space="preserve"> {</w:t>
+      </w:r>
+    </w:p>
+    <w:p>
+      <w:r>
+        <w:t xml:space="preserve">    </w:t>
+      </w:r>
+      <w:r>
+        <w:rPr>
+          <w:b/>
+          <w:bCs/>
+        </w:rPr>
+        <w:t>private</w:t>
+      </w:r>
+      <w:r>
+        <w:t xml:space="preserve"> Node head;</w:t>
+      </w:r>
+    </w:p>
+    <w:p>
+      <w:r>
+        <w:t xml:space="preserve">    </w:t>
+      </w:r>
+      <w:r>
+        <w:rPr>
+          <w:b/>
+          <w:bCs/>
+        </w:rPr>
+        <w:t>private</w:t>
+      </w:r>
+      <w:r>
+        <w:t xml:space="preserve"> </w:t>
+      </w:r>
+      <w:r>
+        <w:rPr>
+          <w:b/>
+          <w:bCs/>
+        </w:rPr>
+        <w:t>static</w:t>
+      </w:r>
+      <w:r>
+        <w:t xml:space="preserve"> </w:t>
+      </w:r>
+      <w:r>
+        <w:rPr>
+          <w:b/>
+          <w:bCs/>
+        </w:rPr>
+        <w:t>class</w:t>
+      </w:r>
+      <w:r>
+        <w:t xml:space="preserve"> Node {</w:t>
+      </w:r>
+    </w:p>
+    <w:p>
+      <w:r>
+        <w:t xml:space="preserve">        Task </w:t>
+      </w:r>
+      <w:proofErr w:type="spellStart"/>
+      <w:r>
+        <w:t>task</w:t>
+      </w:r>
+      <w:proofErr w:type="spellEnd"/>
+      <w:r>
+        <w:t>;</w:t>
+      </w:r>
+    </w:p>
+    <w:p>
+      <w:r>
+        <w:t xml:space="preserve">        Node next;</w:t>
+      </w:r>
+    </w:p>
+    <w:p>
+      <w:r>
+        <w:t xml:space="preserve">        </w:t>
+      </w:r>
+      <w:proofErr w:type="gramStart"/>
+      <w:r>
+        <w:t>Node(</w:t>
+      </w:r>
+      <w:proofErr w:type="gramEnd"/>
+      <w:r>
+        <w:t>Task task) {</w:t>
+      </w:r>
+    </w:p>
+    <w:p>
+      <w:r>
+        <w:t xml:space="preserve">            </w:t>
+      </w:r>
+      <w:proofErr w:type="spellStart"/>
+      <w:proofErr w:type="gramStart"/>
+      <w:r>
+        <w:rPr>
+          <w:b/>
+          <w:bCs/>
+        </w:rPr>
+        <w:t>this</w:t>
+      </w:r>
+      <w:r>
+        <w:t>.task</w:t>
+      </w:r>
+      <w:proofErr w:type="spellEnd"/>
+      <w:proofErr w:type="gramEnd"/>
+      <w:r>
+        <w:t xml:space="preserve"> = task;</w:t>
+      </w:r>
+    </w:p>
+    <w:p>
+      <w:r>
+        <w:t xml:space="preserve">        }</w:t>
+      </w:r>
+    </w:p>
+    <w:p>
+      <w:r>
+        <w:t xml:space="preserve">    }</w:t>
+      </w:r>
+    </w:p>
+    <w:p>
+      <w:r>
+        <w:t xml:space="preserve">    </w:t>
+      </w:r>
+      <w:r>
+        <w:rPr>
+          <w:b/>
+          <w:bCs/>
+        </w:rPr>
+        <w:t>public</w:t>
+      </w:r>
+      <w:r>
+        <w:t xml:space="preserve"> </w:t>
+      </w:r>
+      <w:r>
+        <w:rPr>
+          <w:b/>
+          <w:bCs/>
+        </w:rPr>
+        <w:t>void</w:t>
+      </w:r>
+      <w:r>
+        <w:t xml:space="preserve"> </w:t>
+      </w:r>
+      <w:proofErr w:type="gramStart"/>
+      <w:r>
+        <w:t>add(</w:t>
+      </w:r>
+      <w:proofErr w:type="gramEnd"/>
+      <w:r>
+        <w:t>Task task) {</w:t>
+      </w:r>
+    </w:p>
+    <w:p>
+      <w:r>
+        <w:t xml:space="preserve">        Node </w:t>
+      </w:r>
+      <w:proofErr w:type="spellStart"/>
+      <w:r>
+        <w:t>newNode</w:t>
+      </w:r>
+      <w:proofErr w:type="spellEnd"/>
+      <w:r>
+        <w:t xml:space="preserve"> = </w:t>
+      </w:r>
+      <w:r>
+        <w:rPr>
+          <w:b/>
+          <w:bCs/>
+        </w:rPr>
+        <w:t>new</w:t>
+      </w:r>
+      <w:r>
+        <w:t xml:space="preserve"> Node(task);</w:t>
+      </w:r>
+    </w:p>
+    <w:p>
+      <w:r>
+        <w:t xml:space="preserve">        </w:t>
+      </w:r>
+      <w:proofErr w:type="spellStart"/>
+      <w:r>
+        <w:t>newNode.next</w:t>
+      </w:r>
+      <w:proofErr w:type="spellEnd"/>
+      <w:r>
+        <w:t xml:space="preserve"> = head;</w:t>
+      </w:r>
+    </w:p>
+    <w:p>
+      <w:r>
+        <w:t xml:space="preserve">        head = </w:t>
+      </w:r>
+      <w:proofErr w:type="spellStart"/>
+      <w:r>
+        <w:t>newNode</w:t>
+      </w:r>
+      <w:proofErr w:type="spellEnd"/>
+      <w:r>
+        <w:t>;</w:t>
+      </w:r>
+    </w:p>
+    <w:p>
+      <w:r>
+        <w:t xml:space="preserve">    </w:t>
+      </w:r>
+      <w:r>
+        <w:t>}</w:t>
+      </w:r>
+    </w:p>
+    <w:p>
+      <w:r>
+        <w:t xml:space="preserve">    </w:t>
+      </w:r>
+      <w:r>
+        <w:rPr>
+          <w:b/>
+          <w:bCs/>
+        </w:rPr>
+        <w:t>public</w:t>
+      </w:r>
+      <w:r>
+        <w:t xml:space="preserve"> Task </w:t>
+      </w:r>
+      <w:proofErr w:type="gramStart"/>
+      <w:r>
+        <w:t>search(</w:t>
+      </w:r>
+      <w:proofErr w:type="gramEnd"/>
+      <w:r>
+        <w:rPr>
+          <w:b/>
+          <w:bCs/>
+        </w:rPr>
+        <w:t>int</w:t>
+      </w:r>
+      <w:r>
+        <w:t xml:space="preserve"> id) {</w:t>
+      </w:r>
+    </w:p>
+    <w:p>
+      <w:r>
+        <w:t xml:space="preserve">        Node current = head;</w:t>
+      </w:r>
+    </w:p>
+    <w:p>
+      <w:r>
+        <w:t xml:space="preserve">        </w:t>
+      </w:r>
+      <w:r>
+        <w:rPr>
+          <w:b/>
+          <w:bCs/>
+        </w:rPr>
+        <w:t>while</w:t>
+      </w:r>
+      <w:r>
+        <w:t xml:space="preserve"> (</w:t>
+      </w:r>
+      <w:proofErr w:type="gramStart"/>
+      <w:r>
+        <w:t>current !</w:t>
+      </w:r>
+      <w:proofErr w:type="gramEnd"/>
+      <w:r>
+        <w:t xml:space="preserve">= </w:t>
+      </w:r>
+      <w:r>
+        <w:rPr>
+          <w:b/>
+          <w:bCs/>
+        </w:rPr>
+        <w:t>null</w:t>
+      </w:r>
+      <w:r>
+        <w:t>) {</w:t>
+      </w:r>
+    </w:p>
+    <w:p>
+      <w:r>
+        <w:t xml:space="preserve">            </w:t>
+      </w:r>
+      <w:r>
+        <w:rPr>
+          <w:b/>
+          <w:bCs/>
+        </w:rPr>
+        <w:t>if</w:t>
+      </w:r>
+      <w:r>
+        <w:t xml:space="preserve"> (</w:t>
+      </w:r>
+      <w:proofErr w:type="spellStart"/>
+      <w:proofErr w:type="gramStart"/>
+      <w:r>
+        <w:t>current.task</w:t>
+      </w:r>
+      <w:proofErr w:type="gramEnd"/>
+      <w:r>
+        <w:t>.</w:t>
+      </w:r>
+      <w:proofErr w:type="gramStart"/>
+      <w:r>
+        <w:t>getTaskId</w:t>
+      </w:r>
+      <w:proofErr w:type="spellEnd"/>
+      <w:r>
+        <w:t>(</w:t>
+      </w:r>
+      <w:proofErr w:type="gramEnd"/>
+      <w:r>
+        <w:t>) == id) {</w:t>
+      </w:r>
+    </w:p>
+    <w:p>
+      <w:r>
+        <w:t xml:space="preserve">                </w:t>
+      </w:r>
+      <w:r>
+        <w:rPr>
+          <w:b/>
+          <w:bCs/>
+        </w:rPr>
+        <w:t>return</w:t>
+      </w:r>
+      <w:r>
+        <w:t xml:space="preserve"> </w:t>
+      </w:r>
+      <w:proofErr w:type="spellStart"/>
+      <w:proofErr w:type="gramStart"/>
+      <w:r>
+        <w:t>current.task</w:t>
+      </w:r>
+      <w:proofErr w:type="spellEnd"/>
+      <w:proofErr w:type="gramEnd"/>
+      <w:r>
+        <w:t>;</w:t>
+      </w:r>
+    </w:p>
+    <w:p>
+      <w:r>
+        <w:t xml:space="preserve">            }</w:t>
+      </w:r>
+    </w:p>
+    <w:p>
+      <w:r>
+        <w:t xml:space="preserve">            current = </w:t>
+      </w:r>
+      <w:proofErr w:type="spellStart"/>
+      <w:proofErr w:type="gramStart"/>
+      <w:r>
+        <w:t>current.next</w:t>
+      </w:r>
+      <w:proofErr w:type="spellEnd"/>
+      <w:proofErr w:type="gramEnd"/>
+      <w:r>
+        <w:t>;</w:t>
+      </w:r>
+    </w:p>
+    <w:p>
+      <w:r>
+        <w:t xml:space="preserve">        }</w:t>
+      </w:r>
+    </w:p>
+    <w:p>
+      <w:r>
+        <w:t xml:space="preserve">        </w:t>
+      </w:r>
+      <w:r>
+        <w:rPr>
+          <w:b/>
+          <w:bCs/>
+        </w:rPr>
+        <w:t>return</w:t>
+      </w:r>
+      <w:r>
+        <w:t xml:space="preserve"> </w:t>
+      </w:r>
+      <w:r>
+        <w:rPr>
+          <w:b/>
+          <w:bCs/>
+        </w:rPr>
+        <w:t>null</w:t>
+      </w:r>
+      <w:r>
+        <w:t>;</w:t>
+      </w:r>
+    </w:p>
+    <w:p>
+      <w:r>
+        <w:t xml:space="preserve">    }</w:t>
+      </w:r>
+    </w:p>
+    <w:p>
+      <w:r>
+        <w:t xml:space="preserve">    </w:t>
+      </w:r>
+      <w:r>
+        <w:rPr>
+          <w:b/>
+          <w:bCs/>
+        </w:rPr>
+        <w:t>public</w:t>
+      </w:r>
+      <w:r>
+        <w:t xml:space="preserve"> </w:t>
+      </w:r>
+      <w:r>
+        <w:rPr>
+          <w:b/>
+          <w:bCs/>
+        </w:rPr>
+        <w:t>void</w:t>
+      </w:r>
+      <w:r>
+        <w:t xml:space="preserve"> </w:t>
+      </w:r>
+      <w:proofErr w:type="gramStart"/>
+      <w:r>
+        <w:t>traverse(</w:t>
+      </w:r>
+      <w:proofErr w:type="gramEnd"/>
+      <w:r>
+        <w:t>) {</w:t>
+      </w:r>
+    </w:p>
+    <w:p>
+      <w:r>
+        <w:t xml:space="preserve">        Node current = head;</w:t>
+      </w:r>
+    </w:p>
+    <w:p>
+      <w:r>
+        <w:t xml:space="preserve">        </w:t>
+      </w:r>
+      <w:r>
+        <w:rPr>
+          <w:b/>
+          <w:bCs/>
+        </w:rPr>
+        <w:t>while</w:t>
+      </w:r>
+      <w:r>
+        <w:t xml:space="preserve"> (</w:t>
+      </w:r>
+      <w:proofErr w:type="gramStart"/>
+      <w:r>
+        <w:t>current !</w:t>
+      </w:r>
+      <w:proofErr w:type="gramEnd"/>
+      <w:r>
+        <w:t xml:space="preserve">= </w:t>
+      </w:r>
+      <w:r>
+        <w:rPr>
+          <w:b/>
+          <w:bCs/>
+        </w:rPr>
+        <w:t>null</w:t>
+      </w:r>
+      <w:r>
+        <w:t>) {</w:t>
+      </w:r>
+    </w:p>
+    <w:p>
+      <w:r>
+        <w:t xml:space="preserve">            </w:t>
+      </w:r>
+      <w:proofErr w:type="spellStart"/>
+      <w:r>
+        <w:t>System.</w:t>
+      </w:r>
+      <w:r>
+        <w:rPr>
+          <w:b/>
+          <w:bCs/>
+          <w:i/>
+          <w:iCs/>
+        </w:rPr>
+        <w:t>out</w:t>
+      </w:r>
+      <w:r>
+        <w:t>.println</w:t>
+      </w:r>
+      <w:proofErr w:type="spellEnd"/>
+      <w:r>
+        <w:t>(</w:t>
+      </w:r>
+      <w:proofErr w:type="spellStart"/>
+      <w:proofErr w:type="gramStart"/>
+      <w:r>
+        <w:t>current.task</w:t>
+      </w:r>
+      <w:proofErr w:type="spellEnd"/>
+      <w:proofErr w:type="gramEnd"/>
+      <w:r>
+        <w:t>);</w:t>
+      </w:r>
+    </w:p>
+    <w:p>
+      <w:r>
+        <w:t xml:space="preserve">            current = </w:t>
+      </w:r>
+      <w:proofErr w:type="spellStart"/>
+      <w:proofErr w:type="gramStart"/>
+      <w:r>
+        <w:t>current.next</w:t>
+      </w:r>
+      <w:proofErr w:type="spellEnd"/>
+      <w:proofErr w:type="gramEnd"/>
+      <w:r>
+        <w:t>;</w:t>
+      </w:r>
+    </w:p>
+    <w:p>
+      <w:r>
+        <w:t xml:space="preserve">        }</w:t>
+      </w:r>
+    </w:p>
+    <w:p>
+      <w:r>
+        <w:t xml:space="preserve">    }</w:t>
+      </w:r>
+    </w:p>
+    <w:p>
+      <w:r>
+        <w:t xml:space="preserve">    </w:t>
+      </w:r>
+      <w:r>
+        <w:rPr>
+          <w:b/>
+          <w:bCs/>
+        </w:rPr>
+        <w:t>public</w:t>
+      </w:r>
+      <w:r>
+        <w:t xml:space="preserve"> </w:t>
+      </w:r>
+      <w:r>
+        <w:rPr>
+          <w:b/>
+          <w:bCs/>
+        </w:rPr>
+        <w:t>void</w:t>
+      </w:r>
+      <w:r>
+        <w:t xml:space="preserve"> </w:t>
+      </w:r>
+      <w:proofErr w:type="gramStart"/>
+      <w:r>
+        <w:t>delete(</w:t>
+      </w:r>
+      <w:proofErr w:type="gramEnd"/>
+      <w:r>
+        <w:rPr>
+          <w:b/>
+          <w:bCs/>
+        </w:rPr>
+        <w:t>int</w:t>
+      </w:r>
+      <w:r>
+        <w:t xml:space="preserve"> id) {</w:t>
+      </w:r>
+    </w:p>
+    <w:p>
+      <w:r>
+        <w:t xml:space="preserve">        </w:t>
+      </w:r>
+      <w:r>
+        <w:rPr>
+          <w:b/>
+          <w:bCs/>
+        </w:rPr>
+        <w:t>if</w:t>
+      </w:r>
+      <w:r>
+        <w:t xml:space="preserve"> (head == </w:t>
+      </w:r>
+      <w:r>
+        <w:rPr>
+          <w:b/>
+          <w:bCs/>
+        </w:rPr>
+        <w:t>null</w:t>
+      </w:r>
+      <w:r>
+        <w:t xml:space="preserve">) </w:t>
+      </w:r>
+      <w:r>
+        <w:rPr>
+          <w:b/>
+          <w:bCs/>
+        </w:rPr>
+        <w:t>return</w:t>
+      </w:r>
+      <w:r>
+        <w:t>;</w:t>
+      </w:r>
+    </w:p>
+    <w:p>
+      <w:r>
+        <w:t xml:space="preserve">        </w:t>
+      </w:r>
+      <w:r>
+        <w:rPr>
+          <w:b/>
+          <w:bCs/>
+        </w:rPr>
+        <w:t>if</w:t>
+      </w:r>
+      <w:r>
+        <w:t xml:space="preserve"> (</w:t>
+      </w:r>
+      <w:proofErr w:type="spellStart"/>
+      <w:proofErr w:type="gramStart"/>
+      <w:r>
+        <w:t>head.task</w:t>
+      </w:r>
+      <w:proofErr w:type="gramEnd"/>
+      <w:r>
+        <w:t>.</w:t>
+      </w:r>
+      <w:proofErr w:type="gramStart"/>
+      <w:r>
+        <w:t>getTaskId</w:t>
+      </w:r>
+      <w:proofErr w:type="spellEnd"/>
+      <w:r>
+        <w:t>(</w:t>
+      </w:r>
+      <w:proofErr w:type="gramEnd"/>
+      <w:r>
+        <w:t>) == id) {</w:t>
+      </w:r>
+    </w:p>
+    <w:p>
+      <w:r>
+        <w:t xml:space="preserve">            head = </w:t>
+      </w:r>
+      <w:proofErr w:type="spellStart"/>
+      <w:proofErr w:type="gramStart"/>
+      <w:r>
+        <w:t>head.next</w:t>
+      </w:r>
+      <w:proofErr w:type="spellEnd"/>
+      <w:proofErr w:type="gramEnd"/>
+      <w:r>
+        <w:t>;</w:t>
+      </w:r>
+    </w:p>
+    <w:p>
+      <w:r>
+        <w:t xml:space="preserve">            </w:t>
+      </w:r>
+      <w:r>
+        <w:rPr>
+          <w:b/>
+          <w:bCs/>
+        </w:rPr>
+        <w:t>return</w:t>
+      </w:r>
+      <w:r>
+        <w:t>;</w:t>
+      </w:r>
+    </w:p>
+    <w:p>
+      <w:r>
+        <w:t xml:space="preserve">        }</w:t>
+      </w:r>
+    </w:p>
+    <w:p/>
+    <w:p>
+      <w:r>
+        <w:t xml:space="preserve">        Node current = head;</w:t>
+      </w:r>
+    </w:p>
+    <w:p>
+      <w:r>
+        <w:t xml:space="preserve">        </w:t>
+      </w:r>
+      <w:r>
+        <w:rPr>
+          <w:b/>
+          <w:bCs/>
+        </w:rPr>
+        <w:t>while</w:t>
+      </w:r>
+      <w:r>
+        <w:t xml:space="preserve"> (</w:t>
+      </w:r>
+      <w:proofErr w:type="spellStart"/>
+      <w:proofErr w:type="gramStart"/>
+      <w:r>
+        <w:t>current.next</w:t>
+      </w:r>
+      <w:proofErr w:type="spellEnd"/>
+      <w:r>
+        <w:t xml:space="preserve"> !=</w:t>
+      </w:r>
+      <w:proofErr w:type="gramEnd"/>
+      <w:r>
+        <w:t xml:space="preserve"> </w:t>
+      </w:r>
+      <w:r>
+        <w:rPr>
+          <w:b/>
+          <w:bCs/>
+        </w:rPr>
+        <w:t>null</w:t>
+      </w:r>
+      <w:r>
+        <w:t xml:space="preserve"> &amp;&amp; </w:t>
+      </w:r>
+      <w:proofErr w:type="spellStart"/>
+      <w:proofErr w:type="gramStart"/>
+      <w:r>
+        <w:t>current.next</w:t>
+      </w:r>
+      <w:proofErr w:type="gramEnd"/>
+      <w:r>
+        <w:t>.</w:t>
+      </w:r>
+      <w:proofErr w:type="gramStart"/>
+      <w:r>
+        <w:t>task.getTaskId</w:t>
+      </w:r>
+      <w:proofErr w:type="spellEnd"/>
+      <w:proofErr w:type="gramEnd"/>
+      <w:r>
+        <w:t>(</w:t>
+      </w:r>
+      <w:proofErr w:type="gramStart"/>
+      <w:r>
+        <w:t>) !</w:t>
+      </w:r>
+      <w:proofErr w:type="gramEnd"/>
+      <w:r>
+        <w:t>= id) {</w:t>
+      </w:r>
+    </w:p>
+    <w:p>
+      <w:r>
+        <w:t xml:space="preserve">            current = </w:t>
+      </w:r>
+      <w:proofErr w:type="spellStart"/>
+      <w:proofErr w:type="gramStart"/>
+      <w:r>
+        <w:t>current.next</w:t>
+      </w:r>
+      <w:proofErr w:type="spellEnd"/>
+      <w:proofErr w:type="gramEnd"/>
+      <w:r>
+        <w:t>;</w:t>
+      </w:r>
+    </w:p>
+    <w:p>
+      <w:r>
+        <w:t xml:space="preserve">        }</w:t>
+      </w:r>
+    </w:p>
+    <w:p/>
+    <w:p>
+      <w:r>
+        <w:t xml:space="preserve">        </w:t>
+      </w:r>
+      <w:r>
+        <w:rPr>
+          <w:b/>
+          <w:bCs/>
+        </w:rPr>
+        <w:t>if</w:t>
+      </w:r>
+      <w:r>
+        <w:t xml:space="preserve"> (</w:t>
+      </w:r>
+      <w:proofErr w:type="spellStart"/>
+      <w:proofErr w:type="gramStart"/>
+      <w:r>
+        <w:t>current.next</w:t>
+      </w:r>
+      <w:proofErr w:type="spellEnd"/>
+      <w:r>
+        <w:t xml:space="preserve"> !=</w:t>
+      </w:r>
+      <w:proofErr w:type="gramEnd"/>
+      <w:r>
+        <w:t xml:space="preserve"> </w:t>
+      </w:r>
+      <w:r>
+        <w:rPr>
+          <w:b/>
+          <w:bCs/>
+        </w:rPr>
+        <w:t>null</w:t>
+      </w:r>
+      <w:r>
+        <w:t>) {</w:t>
+      </w:r>
+    </w:p>
+    <w:p>
+      <w:r>
+        <w:t xml:space="preserve">            </w:t>
+      </w:r>
+      <w:proofErr w:type="spellStart"/>
+      <w:proofErr w:type="gramStart"/>
+      <w:r>
+        <w:t>current.next</w:t>
+      </w:r>
+      <w:proofErr w:type="spellEnd"/>
+      <w:proofErr w:type="gramEnd"/>
+      <w:r>
+        <w:t xml:space="preserve"> = </w:t>
+      </w:r>
+      <w:proofErr w:type="spellStart"/>
+      <w:proofErr w:type="gramStart"/>
+      <w:r>
+        <w:t>current.next</w:t>
+      </w:r>
+      <w:proofErr w:type="gramEnd"/>
+      <w:r>
+        <w:t>.next</w:t>
+      </w:r>
+      <w:proofErr w:type="spellEnd"/>
+      <w:r>
+        <w:t>;</w:t>
+      </w:r>
+    </w:p>
+    <w:p>
+      <w:r>
+        <w:t xml:space="preserve">        }</w:t>
+      </w:r>
+    </w:p>
+    <w:p>
+      <w:r>
+        <w:t xml:space="preserve">    }</w:t>
+      </w:r>
+    </w:p>
+    <w:p/>
+    <w:p>
+      <w:r>
+        <w:t xml:space="preserve">    </w:t>
+      </w:r>
+      <w:r>
+        <w:rPr>
+          <w:b/>
+          <w:bCs/>
+        </w:rPr>
+        <w:t>public</w:t>
+      </w:r>
+      <w:r>
+        <w:t xml:space="preserve"> </w:t>
+      </w:r>
+      <w:r>
+        <w:rPr>
+          <w:b/>
+          <w:bCs/>
+        </w:rPr>
+        <w:t>static</w:t>
+      </w:r>
+      <w:r>
+        <w:t xml:space="preserve"> </w:t>
+      </w:r>
+      <w:r>
+        <w:rPr>
+          <w:b/>
+          <w:bCs/>
+        </w:rPr>
+        <w:t>void</w:t>
+      </w:r>
+      <w:r>
+        <w:t xml:space="preserve"> </w:t>
+      </w:r>
+      <w:proofErr w:type="gramStart"/>
+      <w:r>
+        <w:t>main(String[</w:t>
+      </w:r>
+      <w:proofErr w:type="gramEnd"/>
+      <w:r>
+        <w:t xml:space="preserve">] </w:t>
+      </w:r>
+      <w:proofErr w:type="spellStart"/>
+      <w:r>
+        <w:t>args</w:t>
+      </w:r>
+      <w:proofErr w:type="spellEnd"/>
+      <w:r>
+        <w:t>) {</w:t>
+      </w:r>
+    </w:p>
+    <w:p>
+      <w:r>
+        <w:t xml:space="preserve">        </w:t>
+      </w:r>
+      <w:proofErr w:type="spellStart"/>
+      <w:r>
+        <w:t>TaskLinkedList</w:t>
+      </w:r>
+      <w:proofErr w:type="spellEnd"/>
+      <w:r>
+        <w:t xml:space="preserve"> list = </w:t>
+      </w:r>
+      <w:r>
+        <w:rPr>
+          <w:b/>
+          <w:bCs/>
+        </w:rPr>
+        <w:t>new</w:t>
+      </w:r>
+      <w:r>
+        <w:t xml:space="preserve"> </w:t>
+      </w:r>
+      <w:proofErr w:type="spellStart"/>
+      <w:proofErr w:type="gramStart"/>
+      <w:r>
+        <w:t>TaskLinkedList</w:t>
+      </w:r>
+      <w:proofErr w:type="spellEnd"/>
+      <w:r>
+        <w:t>(</w:t>
+      </w:r>
+      <w:proofErr w:type="gramEnd"/>
+      <w:r>
+        <w:t>);</w:t>
+      </w:r>
+    </w:p>
+    <w:p/>
+    <w:p>
+      <w:r>
+        <w:t xml:space="preserve">        </w:t>
+      </w:r>
+      <w:proofErr w:type="spellStart"/>
+      <w:proofErr w:type="gramStart"/>
+      <w:r>
+        <w:t>list.add</w:t>
+      </w:r>
+      <w:proofErr w:type="spellEnd"/>
+      <w:r>
+        <w:t>(</w:t>
+      </w:r>
+      <w:proofErr w:type="gramEnd"/>
+      <w:r>
+        <w:rPr>
+          <w:b/>
+          <w:bCs/>
+        </w:rPr>
+        <w:t>new</w:t>
+      </w:r>
+      <w:r>
+        <w:t xml:space="preserve"> </w:t>
+      </w:r>
+      <w:proofErr w:type="gramStart"/>
+      <w:r>
+        <w:t>Task(</w:t>
+      </w:r>
+      <w:proofErr w:type="gramEnd"/>
+      <w:r>
+        <w:t>101, "Design database schema", "Pending"));</w:t>
+      </w:r>
+    </w:p>
+    <w:p>
+      <w:r>
+        <w:t xml:space="preserve">        </w:t>
+      </w:r>
+      <w:proofErr w:type="spellStart"/>
+      <w:proofErr w:type="gramStart"/>
+      <w:r>
+        <w:t>list.add</w:t>
+      </w:r>
+      <w:proofErr w:type="spellEnd"/>
+      <w:r>
+        <w:t>(</w:t>
+      </w:r>
+      <w:proofErr w:type="gramEnd"/>
+      <w:r>
+        <w:rPr>
+          <w:b/>
+          <w:bCs/>
+        </w:rPr>
+        <w:t>new</w:t>
+      </w:r>
+      <w:r>
+        <w:t xml:space="preserve"> </w:t>
+      </w:r>
+      <w:proofErr w:type="gramStart"/>
+      <w:r>
+        <w:t>Task(</w:t>
+      </w:r>
+      <w:proofErr w:type="gramEnd"/>
+      <w:r>
+        <w:t>102, "Develop REST APIs", "In Progress"));</w:t>
+      </w:r>
+    </w:p>
+    <w:p>
+      <w:r>
+        <w:t xml:space="preserve">        </w:t>
+      </w:r>
+      <w:proofErr w:type="spellStart"/>
+      <w:proofErr w:type="gramStart"/>
+      <w:r>
+        <w:t>list.add</w:t>
+      </w:r>
+      <w:proofErr w:type="spellEnd"/>
+      <w:r>
+        <w:t>(</w:t>
+      </w:r>
+      <w:proofErr w:type="gramEnd"/>
+      <w:r>
+        <w:rPr>
+          <w:b/>
+          <w:bCs/>
+        </w:rPr>
+        <w:t>new</w:t>
+      </w:r>
+      <w:r>
+        <w:t xml:space="preserve"> </w:t>
+      </w:r>
+      <w:proofErr w:type="gramStart"/>
+      <w:r>
+        <w:t>Task(</w:t>
+      </w:r>
+      <w:proofErr w:type="gramEnd"/>
+      <w:r>
+        <w:t>103, "Write unit tests", "Completed"));</w:t>
+      </w:r>
+    </w:p>
+    <w:p>
+      <w:r>
+        <w:t xml:space="preserve">        </w:t>
+      </w:r>
+      <w:proofErr w:type="spellStart"/>
+      <w:proofErr w:type="gramStart"/>
+      <w:r>
+        <w:t>list.add</w:t>
+      </w:r>
+      <w:proofErr w:type="spellEnd"/>
+      <w:r>
+        <w:t>(</w:t>
+      </w:r>
+      <w:proofErr w:type="gramEnd"/>
+      <w:r>
+        <w:rPr>
+          <w:b/>
+          <w:bCs/>
+        </w:rPr>
+        <w:t>new</w:t>
+      </w:r>
+      <w:r>
+        <w:t xml:space="preserve"> </w:t>
+      </w:r>
+      <w:proofErr w:type="gramStart"/>
+      <w:r>
+        <w:t>Task(</w:t>
+      </w:r>
+      <w:proofErr w:type="gramEnd"/>
+      <w:r>
+        <w:t>104, "Perform deployment", "Pending"));</w:t>
+      </w:r>
+    </w:p>
+    <w:p>
+      <w:r>
+        <w:t xml:space="preserve">        </w:t>
+      </w:r>
+      <w:proofErr w:type="spellStart"/>
+      <w:r>
+        <w:t>System.</w:t>
+      </w:r>
+      <w:r>
+        <w:rPr>
+          <w:b/>
+          <w:bCs/>
+          <w:i/>
+          <w:iCs/>
+        </w:rPr>
+        <w:t>out</w:t>
+      </w:r>
+      <w:r>
+        <w:t>.println</w:t>
+      </w:r>
+      <w:proofErr w:type="spellEnd"/>
+      <w:r>
+        <w:t>("\</w:t>
+      </w:r>
+      <w:proofErr w:type="spellStart"/>
+      <w:r>
+        <w:t>nAll</w:t>
+      </w:r>
+      <w:proofErr w:type="spellEnd"/>
+      <w:r>
+        <w:t xml:space="preserve"> Tasks:");</w:t>
+      </w:r>
+    </w:p>
+    <w:p>
+      <w:r>
+        <w:t xml:space="preserve">        </w:t>
+      </w:r>
+      <w:proofErr w:type="spellStart"/>
+      <w:proofErr w:type="gramStart"/>
+      <w:r>
+        <w:t>list.traverse</w:t>
+      </w:r>
+      <w:proofErr w:type="spellEnd"/>
+      <w:proofErr w:type="gramEnd"/>
+      <w:r>
+        <w:t>();</w:t>
+      </w:r>
+    </w:p>
+    <w:p/>
+    <w:p>
+      <w:r>
+        <w:t xml:space="preserve">        </w:t>
+      </w:r>
+      <w:proofErr w:type="spellStart"/>
+      <w:r>
+        <w:t>System.</w:t>
+      </w:r>
+      <w:r>
+        <w:rPr>
+          <w:b/>
+          <w:bCs/>
+          <w:i/>
+          <w:iCs/>
+        </w:rPr>
+        <w:t>out</w:t>
+      </w:r>
+      <w:r>
+        <w:t>.println</w:t>
+      </w:r>
+      <w:proofErr w:type="spellEnd"/>
+      <w:r>
+        <w:t>("\</w:t>
+      </w:r>
+      <w:proofErr w:type="spellStart"/>
+      <w:r>
+        <w:t>nSearching</w:t>
+      </w:r>
+      <w:proofErr w:type="spellEnd"/>
+      <w:r>
+        <w:t xml:space="preserve"> for Task ID 102:");</w:t>
+      </w:r>
+    </w:p>
+    <w:p>
+      <w:r>
+        <w:t xml:space="preserve">        </w:t>
+      </w:r>
+      <w:proofErr w:type="spellStart"/>
+      <w:r>
+        <w:t>System.</w:t>
+      </w:r>
+      <w:r>
+        <w:rPr>
+          <w:b/>
+          <w:bCs/>
+          <w:i/>
+          <w:iCs/>
+        </w:rPr>
+        <w:t>out</w:t>
+      </w:r>
+      <w:r>
+        <w:t>.println</w:t>
+      </w:r>
+      <w:proofErr w:type="spellEnd"/>
+      <w:r>
+        <w:t>(</w:t>
+      </w:r>
+      <w:proofErr w:type="spellStart"/>
+      <w:proofErr w:type="gramStart"/>
+      <w:r>
+        <w:t>list.search</w:t>
+      </w:r>
+      <w:proofErr w:type="spellEnd"/>
+      <w:proofErr w:type="gramEnd"/>
+      <w:r>
+        <w:t>(102));</w:t>
+      </w:r>
+    </w:p>
+    <w:p/>
+    <w:p>
+      <w:r>
+        <w:t xml:space="preserve">        </w:t>
+      </w:r>
+      <w:proofErr w:type="spellStart"/>
+      <w:r>
+        <w:t>System.</w:t>
+      </w:r>
+      <w:r>
+        <w:rPr>
+          <w:b/>
+          <w:bCs/>
+          <w:i/>
+          <w:iCs/>
+        </w:rPr>
+        <w:t>out</w:t>
+      </w:r>
+      <w:r>
+        <w:t>.println</w:t>
+      </w:r>
+      <w:proofErr w:type="spellEnd"/>
+      <w:r>
+        <w:t>("\</w:t>
+      </w:r>
+      <w:proofErr w:type="spellStart"/>
+      <w:r>
+        <w:t>nDeleting</w:t>
+      </w:r>
+      <w:proofErr w:type="spellEnd"/>
+      <w:r>
+        <w:t xml:space="preserve"> Task ID 103");</w:t>
+      </w:r>
+    </w:p>
+    <w:p>
+      <w:r>
+        <w:t xml:space="preserve">        </w:t>
+      </w:r>
+      <w:proofErr w:type="spellStart"/>
+      <w:proofErr w:type="gramStart"/>
+      <w:r>
+        <w:t>list.delete</w:t>
+      </w:r>
+      <w:proofErr w:type="spellEnd"/>
+      <w:proofErr w:type="gramEnd"/>
+      <w:r>
+        <w:t>(103);</w:t>
+      </w:r>
+    </w:p>
+    <w:p>
+      <w:r>
+        <w:t xml:space="preserve">        </w:t>
+      </w:r>
+      <w:proofErr w:type="spellStart"/>
+      <w:r>
+        <w:t>System.</w:t>
+      </w:r>
+      <w:r>
+        <w:rPr>
+          <w:b/>
+          <w:bCs/>
+          <w:i/>
+          <w:iCs/>
+        </w:rPr>
+        <w:t>out</w:t>
+      </w:r>
+      <w:r>
+        <w:t>.println</w:t>
+      </w:r>
+      <w:proofErr w:type="spellEnd"/>
+      <w:r>
+        <w:t>("\</w:t>
+      </w:r>
+      <w:proofErr w:type="spellStart"/>
+      <w:r>
+        <w:t>nAll</w:t>
+      </w:r>
+      <w:proofErr w:type="spellEnd"/>
+      <w:r>
+        <w:t xml:space="preserve"> Tasks After Deletion:");</w:t>
+      </w:r>
+    </w:p>
+    <w:p>
+      <w:r>
+        <w:t xml:space="preserve">        </w:t>
+      </w:r>
+      <w:proofErr w:type="spellStart"/>
+      <w:proofErr w:type="gramStart"/>
+      <w:r>
+        <w:t>list.traverse</w:t>
+      </w:r>
+      <w:proofErr w:type="spellEnd"/>
+      <w:proofErr w:type="gramEnd"/>
+      <w:r>
+        <w:t>();</w:t>
+      </w:r>
+    </w:p>
+    <w:p>
+      <w:r>
+        <w:t xml:space="preserve">    }</w:t>
+      </w:r>
+    </w:p>
+    <w:p>
+      <w:r>
+        <w:t>}</w:t>
+      </w:r>
+    </w:p>
+    <w:p>
+      <w:r>
+        <w:rPr>
+          <w:noProof/>
+        </w:rPr>
+        <w:drawing>
+          <wp:inline distT="0" distB="0" distL="0" distR="0" wp14:anchorId="04F2E63B" wp14:editId="6285E4E8">
+            <wp:extent cx="5731510" cy="5676265"/>
+            <wp:effectExtent l="0" t="0" r="2540" b="635"/>
+            <wp:docPr id="1103575966" name="Picture 2"/>
+            <wp:cNvGraphicFramePr>
+              <a:graphicFrameLocks xmlns:a="http://schemas.openxmlformats.org/drawingml/2006/main" noChangeAspect="1"/>
+            </wp:cNvGraphicFramePr>
+            <a:graphic xmlns:a="http://schemas.openxmlformats.org/drawingml/2006/main">
+              <a:graphicData uri="http://schemas.openxmlformats.org/drawingml/2006/picture">
+                <pic:pic xmlns:pic="http://schemas.openxmlformats.org/drawingml/2006/picture">
+                  <pic:nvPicPr>
+                    <pic:cNvPr id="1103575966" name="Picture 1103575966"/>
+                    <pic:cNvPicPr/>
+                  </pic:nvPicPr>
+                  <pic:blipFill>
+                    <a:blip r:embed="rId7">
+                      <a:extLst>
+                        <a:ext uri="{28A0092B-C50C-407E-A947-70E740481C1C}">
+                          <a14:useLocalDpi xmlns:a14="http://schemas.microsoft.com/office/drawing/2010/main" val="0"/>
+                        </a:ext>
+                      </a:extLst>
+                    </a:blip>
+                    <a:stretch>
+                      <a:fillRect/>
+                    </a:stretch>
+                  </pic:blipFill>
+                  <pic:spPr>
+                    <a:xfrm>
+                      <a:off x="0" y="0"/>
+                      <a:ext cx="5731510" cy="5676265"/>
+                    </a:xfrm>
+                    <a:prstGeom prst="rect">
+                      <a:avLst/>
+                    </a:prstGeom>
+                  </pic:spPr>
+                </pic:pic>
+              </a:graphicData>
+            </a:graphic>
+          </wp:inline>
+        </w:drawing>
+      </w:r>
+    </w:p>
+    <w:p/>
+    <w:p>
+      <w:pPr>
+        <w:rPr>
+          <w:b/>
+          <w:bCs/>
+        </w:rPr>
+      </w:pPr>
+    </w:p>
+    <w:p>
+      <w:pPr>
+        <w:rPr>
+          <w:b/>
+          <w:bCs/>
           <w:lang w:val="en-US"/>
         </w:rPr>
       </w:pPr>

</xml_diff>